<commit_message>
data setup function class created
function allowing parsing of PHIDU data into a machine readable format ready for input into ML. needs further optimisation
</commit_message>
<xml_diff>
--- a/written report.docx
+++ b/written report.docx
@@ -85,27 +85,7 @@
                                 <w:sz w:val="40"/>
                                 <w:szCs w:val="40"/>
                               </w:rPr>
-                              <w:t xml:space="preserve"> and the Current State in </w:t>
-                            </w:r>
-                            <w:proofErr w:type="gramStart"/>
-                            <w:r>
-                              <w:rPr>
-                                <w:b/>
-                                <w:bCs/>
-                                <w:sz w:val="40"/>
-                                <w:szCs w:val="40"/>
-                              </w:rPr>
-                              <w:t>North Western</w:t>
-                            </w:r>
-                            <w:proofErr w:type="gramEnd"/>
-                            <w:r>
-                              <w:rPr>
-                                <w:b/>
-                                <w:bCs/>
-                                <w:sz w:val="40"/>
-                                <w:szCs w:val="40"/>
-                              </w:rPr>
-                              <w:t xml:space="preserve"> Melbourne</w:t>
+                              <w:t xml:space="preserve"> and the Current State in North Western Melbourne</w:t>
                             </w:r>
                           </w:p>
                         </w:txbxContent>
@@ -159,27 +139,7 @@
                           <w:sz w:val="40"/>
                           <w:szCs w:val="40"/>
                         </w:rPr>
-                        <w:t xml:space="preserve"> and the Current State in </w:t>
-                      </w:r>
-                      <w:proofErr w:type="gramStart"/>
-                      <w:r>
-                        <w:rPr>
-                          <w:b/>
-                          <w:bCs/>
-                          <w:sz w:val="40"/>
-                          <w:szCs w:val="40"/>
-                        </w:rPr>
-                        <w:t>North Western</w:t>
-                      </w:r>
-                      <w:proofErr w:type="gramEnd"/>
-                      <w:r>
-                        <w:rPr>
-                          <w:b/>
-                          <w:bCs/>
-                          <w:sz w:val="40"/>
-                          <w:szCs w:val="40"/>
-                        </w:rPr>
-                        <w:t xml:space="preserve"> Melbourne</w:t>
+                        <w:t xml:space="preserve"> and the Current State in North Western Melbourne</w:t>
                       </w:r>
                     </w:p>
                   </w:txbxContent>
@@ -598,27 +558,7 @@
                                   <w:sz w:val="18"/>
                                   <w:szCs w:val="18"/>
                                 </w:rPr>
-                                <w:t xml:space="preserve">: Mother and Child Data for </w:t>
-                              </w:r>
-                              <w:proofErr w:type="gramStart"/>
-                              <w:r>
-                                <w:rPr>
-                                  <w:b/>
-                                  <w:bCs/>
-                                  <w:sz w:val="18"/>
-                                  <w:szCs w:val="18"/>
-                                </w:rPr>
-                                <w:t>North Western</w:t>
-                              </w:r>
-                              <w:proofErr w:type="gramEnd"/>
-                              <w:r>
-                                <w:rPr>
-                                  <w:b/>
-                                  <w:bCs/>
-                                  <w:sz w:val="18"/>
-                                  <w:szCs w:val="18"/>
-                                </w:rPr>
-                                <w:t xml:space="preserve"> Melbourne, Victoria and Australia</w:t>
+                                <w:t>: Mother and Child Data for North Western Melbourne, Victoria and Australia</w:t>
                               </w:r>
                             </w:p>
                           </w:txbxContent>
@@ -687,27 +627,7 @@
                             <w:sz w:val="18"/>
                             <w:szCs w:val="18"/>
                           </w:rPr>
-                          <w:t xml:space="preserve">: Mother and Child Data for </w:t>
-                        </w:r>
-                        <w:proofErr w:type="gramStart"/>
-                        <w:r>
-                          <w:rPr>
-                            <w:b/>
-                            <w:bCs/>
-                            <w:sz w:val="18"/>
-                            <w:szCs w:val="18"/>
-                          </w:rPr>
-                          <w:t>North Western</w:t>
-                        </w:r>
-                        <w:proofErr w:type="gramEnd"/>
-                        <w:r>
-                          <w:rPr>
-                            <w:b/>
-                            <w:bCs/>
-                            <w:sz w:val="18"/>
-                            <w:szCs w:val="18"/>
-                          </w:rPr>
-                          <w:t xml:space="preserve"> Melbourne, Victoria and Australia</w:t>
+                          <w:t>: Mother and Child Data for North Western Melbourne, Victoria and Australia</w:t>
                         </w:r>
                       </w:p>
                     </w:txbxContent>
@@ -744,15 +664,7 @@
         <w:t>Expectant mothers must refrain from smoking and highly recommended to attend antenatal care to ensure healthy delivery of their child.</w:t>
       </w:r>
       <w:r>
-        <w:t xml:space="preserve"> In the </w:t>
-      </w:r>
-      <w:proofErr w:type="gramStart"/>
-      <w:r>
-        <w:t>North Western</w:t>
-      </w:r>
-      <w:proofErr w:type="gramEnd"/>
-      <w:r>
-        <w:t xml:space="preserve"> Melbourne Region PHN, the rate of low birthweight babies is in line with the state and national rate of around 6.6% and the percentage of women smoking during pregnancy is lower at 6.8% compared to 8-9% of the state and national rate. However, this region sees that 71% of women are not attending antenatal care within the </w:t>
+        <w:t xml:space="preserve"> In the North Western Melbourne Region PHN, the rate of low birthweight babies is in line with the state and national rate of around 6.6% and the percentage of women smoking during pregnancy is lower at 6.8% compared to 8-9% of the state and national rate. However, this region sees that 71% of women are not attending antenatal care within the </w:t>
       </w:r>
       <w:r>
         <w:t xml:space="preserve">first 10 weeks of pregnancy, which is significantly higher than 51-56% at the state and national level. </w:t>
@@ -772,23 +684,7 @@
         </w:rPr>
       </w:pPr>
       <w:r>
-        <w:t xml:space="preserve">Looking at each LGA within </w:t>
-      </w:r>
-      <w:proofErr w:type="gramStart"/>
-      <w:r>
-        <w:t>North Western</w:t>
-      </w:r>
-      <w:proofErr w:type="gramEnd"/>
-      <w:r>
-        <w:t xml:space="preserve"> Melbourne individually, it can be seen that they are all at or above the average rate for non-attendance of antenatal care in Victoria. It can be seen that in particular, Wyndham, Melton and </w:t>
-      </w:r>
-      <w:proofErr w:type="spellStart"/>
-      <w:r>
-        <w:t>Brimbank</w:t>
-      </w:r>
-      <w:proofErr w:type="spellEnd"/>
-      <w:r>
-        <w:t xml:space="preserve"> have the highest non-attendance at over 80%. </w:t>
+        <w:t xml:space="preserve">Looking at each LGA within North Western Melbourne individually, it can be seen that they are all at or above the average rate for non-attendance of antenatal care in Victoria. It can be seen that in particular, Wyndham, Melton and Brimbank have the highest non-attendance at over 80%. </w:t>
       </w:r>
       <w:r>
         <w:t xml:space="preserve">This could mean that any health promotion regarding the importance of antenatal care has failed to reach a majority of the population, this may be due to the </w:t>
@@ -805,18 +701,8 @@
           <w:szCs w:val="24"/>
           <w:vertAlign w:val="superscript"/>
         </w:rPr>
-        <w:t>3-</w:t>
-      </w:r>
-      <w:proofErr w:type="gramStart"/>
-      <w:r>
-        <w:rPr>
-          <w:sz w:val="24"/>
-          <w:szCs w:val="24"/>
-          <w:vertAlign w:val="superscript"/>
-        </w:rPr>
-        <w:t>5</w:t>
-      </w:r>
-      <w:proofErr w:type="gramEnd"/>
+        <w:t>3-5</w:t>
+      </w:r>
     </w:p>
     <w:p>
       <w:pPr>
@@ -1005,27 +891,7 @@
                                   <w:sz w:val="20"/>
                                   <w:szCs w:val="20"/>
                                 </w:rPr>
-                                <w:t xml:space="preserve">for LGAs </w:t>
-                              </w:r>
-                              <w:proofErr w:type="gramStart"/>
-                              <w:r>
-                                <w:rPr>
-                                  <w:b/>
-                                  <w:bCs/>
-                                  <w:sz w:val="20"/>
-                                  <w:szCs w:val="20"/>
-                                </w:rPr>
-                                <w:t>North Western</w:t>
-                              </w:r>
-                              <w:proofErr w:type="gramEnd"/>
-                              <w:r>
-                                <w:rPr>
-                                  <w:b/>
-                                  <w:bCs/>
-                                  <w:sz w:val="20"/>
-                                  <w:szCs w:val="20"/>
-                                </w:rPr>
-                                <w:t xml:space="preserve"> Melbourne</w:t>
+                                <w:t>for LGAs North Western Melbourne</w:t>
                               </w:r>
                             </w:p>
                             <w:p>
@@ -1055,17 +921,8 @@
                                   <w:sz w:val="20"/>
                                   <w:szCs w:val="20"/>
                                 </w:rPr>
-                                <w:t xml:space="preserve">attendance for </w:t>
+                                <w:t>attendance for Victoria</w:t>
                               </w:r>
-                              <w:proofErr w:type="gramStart"/>
-                              <w:r>
-                                <w:rPr>
-                                  <w:sz w:val="20"/>
-                                  <w:szCs w:val="20"/>
-                                </w:rPr>
-                                <w:t>Victoria</w:t>
-                              </w:r>
-                              <w:proofErr w:type="gramEnd"/>
                             </w:p>
                           </w:txbxContent>
                         </wps:txbx>
@@ -1142,27 +999,7 @@
                             <w:sz w:val="20"/>
                             <w:szCs w:val="20"/>
                           </w:rPr>
-                          <w:t xml:space="preserve">for LGAs </w:t>
-                        </w:r>
-                        <w:proofErr w:type="gramStart"/>
-                        <w:r>
-                          <w:rPr>
-                            <w:b/>
-                            <w:bCs/>
-                            <w:sz w:val="20"/>
-                            <w:szCs w:val="20"/>
-                          </w:rPr>
-                          <w:t>North Western</w:t>
-                        </w:r>
-                        <w:proofErr w:type="gramEnd"/>
-                        <w:r>
-                          <w:rPr>
-                            <w:b/>
-                            <w:bCs/>
-                            <w:sz w:val="20"/>
-                            <w:szCs w:val="20"/>
-                          </w:rPr>
-                          <w:t xml:space="preserve"> Melbourne</w:t>
+                          <w:t>for LGAs North Western Melbourne</w:t>
                         </w:r>
                       </w:p>
                       <w:p>
@@ -1192,17 +1029,8 @@
                             <w:sz w:val="20"/>
                             <w:szCs w:val="20"/>
                           </w:rPr>
-                          <w:t xml:space="preserve">attendance for </w:t>
+                          <w:t>attendance for Victoria</w:t>
                         </w:r>
-                        <w:proofErr w:type="gramStart"/>
-                        <w:r>
-                          <w:rPr>
-                            <w:sz w:val="20"/>
-                            <w:szCs w:val="20"/>
-                          </w:rPr>
-                          <w:t>Victoria</w:t>
-                        </w:r>
-                        <w:proofErr w:type="gramEnd"/>
                       </w:p>
                     </w:txbxContent>
                   </v:textbox>
@@ -1214,15 +1042,13 @@
         </mc:AlternateContent>
       </w:r>
       <w:r>
-        <w:t xml:space="preserve">The lack of antenatal care is a risk factor in many </w:t>
-      </w:r>
-      <w:proofErr w:type="gramStart"/>
-      <w:r>
-        <w:t>pregnancy</w:t>
-      </w:r>
-      <w:proofErr w:type="gramEnd"/>
-      <w:r>
-        <w:t xml:space="preserve"> related disease, including low birth weight, infection during perinatal and postnatal periods and even maternal or child mortality, which can be easily prevented with proper antenatal care, making it essential to incentivise and promote attending care to improve childhood development.</w:t>
+        <w:t>The lack of antenatal care is a risk factor in many pregnancy related disease</w:t>
+      </w:r>
+      <w:r>
+        <w:t>s</w:t>
+      </w:r>
+      <w:r>
+        <w:t>, including low birth weight, infection during perinatal and postnatal periods and even maternal or child mortality, which can be easily prevented with proper antenatal care, making it essential to incentivise and promote attending care to improve childhood development.</w:t>
       </w:r>
       <w:r>
         <w:rPr>
@@ -1323,13 +1149,8 @@
       <w:r>
         <w:t xml:space="preserve"> 15 years old and 14% of single parent families are living in crowded homes. In </w:t>
       </w:r>
-      <w:proofErr w:type="gramStart"/>
-      <w:r>
-        <w:t>North Western</w:t>
-      </w:r>
-      <w:proofErr w:type="gramEnd"/>
-      <w:r>
-        <w:t xml:space="preserve"> Melbourne</w:t>
+      <w:r>
+        <w:t>North Western Melbourne</w:t>
       </w:r>
       <w:r>
         <w:t>, there is 11% and 19% respectively</w:t>
@@ -1412,7 +1233,7 @@
         <mc:AlternateContent>
           <mc:Choice Requires="wpg">
             <w:drawing>
-              <wp:anchor distT="0" distB="0" distL="114300" distR="114300" simplePos="0" relativeHeight="251672576" behindDoc="0" locked="0" layoutInCell="1" allowOverlap="1" wp14:anchorId="6F50B507" wp14:editId="18A30D98">
+              <wp:anchor distT="0" distB="0" distL="114300" distR="114300" simplePos="0" relativeHeight="251672576" behindDoc="0" locked="0" layoutInCell="1" allowOverlap="1" wp14:anchorId="6F50B507" wp14:editId="0E48AC56">
                 <wp:simplePos x="0" y="0"/>
                 <wp:positionH relativeFrom="column">
                   <wp:posOffset>2940685</wp:posOffset>
@@ -1678,13 +1499,8 @@
         <w:t xml:space="preserve">This financial instability can result from the rate of joblessness, where families are dependent on Centrelink income support to be able to raise a family. Again, this may mean that the parents cannot afford to invest in child development beyond schooling and necessities, potentially leading to lower </w:t>
       </w:r>
       <w:r>
-        <w:t xml:space="preserve">cognition, social </w:t>
-      </w:r>
-      <w:proofErr w:type="gramStart"/>
-      <w:r>
-        <w:t>ability</w:t>
-      </w:r>
-      <w:proofErr w:type="gramEnd"/>
+        <w:t>cognition, social ability</w:t>
+      </w:r>
       <w:r>
         <w:t xml:space="preserve"> and poorer overall health. </w:t>
       </w:r>
@@ -1698,23 +1514,7 @@
         <w:t>8</w:t>
       </w:r>
       <w:r>
-        <w:t xml:space="preserve"> From the PHIDU data in figure 4, </w:t>
-      </w:r>
-      <w:proofErr w:type="gramStart"/>
-      <w:r>
-        <w:t>it can be seen that there</w:t>
-      </w:r>
-      <w:proofErr w:type="gramEnd"/>
-      <w:r>
-        <w:t xml:space="preserve"> is a high variance between LGAs with Hume and </w:t>
-      </w:r>
-      <w:proofErr w:type="spellStart"/>
-      <w:r>
-        <w:t>Brimbank</w:t>
-      </w:r>
-      <w:proofErr w:type="spellEnd"/>
-      <w:r>
-        <w:t xml:space="preserve"> having the highest rate of jobless families, while Macedon ranges and Moonee Valley have about half their rate. </w:t>
+        <w:t xml:space="preserve"> From the PHIDU data in figure 4, it can be seen that there is a high variance between LGAs with Hume and Brimbank having the highest rate of jobless families, while Macedon ranges and Moonee Valley have about half their rate. </w:t>
       </w:r>
     </w:p>
     <w:p>
@@ -1906,31 +1706,22 @@
                                   <w:sz w:val="20"/>
                                   <w:szCs w:val="20"/>
                                 </w:rPr>
-                                <w:t>Blue line depicts non</w:t>
+                                <w:t xml:space="preserve">Blue line depicts </w:t>
                               </w:r>
                               <w:r>
                                 <w:rPr>
                                   <w:sz w:val="20"/>
                                   <w:szCs w:val="20"/>
                                 </w:rPr>
-                                <w:t>-</w:t>
+                                <w:t>percentage of jobless families</w:t>
                               </w:r>
                               <w:r>
                                 <w:rPr>
                                   <w:sz w:val="20"/>
                                   <w:szCs w:val="20"/>
                                 </w:rPr>
-                                <w:t xml:space="preserve">attendance for </w:t>
+                                <w:t xml:space="preserve"> for Victoria</w:t>
                               </w:r>
-                              <w:proofErr w:type="gramStart"/>
-                              <w:r>
-                                <w:rPr>
-                                  <w:sz w:val="20"/>
-                                  <w:szCs w:val="20"/>
-                                </w:rPr>
-                                <w:t>Victoria</w:t>
-                              </w:r>
-                              <w:proofErr w:type="gramEnd"/>
                             </w:p>
                             <w:p>
                               <w:pPr>
@@ -2000,31 +1791,22 @@
                             <w:sz w:val="20"/>
                             <w:szCs w:val="20"/>
                           </w:rPr>
-                          <w:t>Blue line depicts non</w:t>
+                          <w:t xml:space="preserve">Blue line depicts </w:t>
                         </w:r>
                         <w:r>
                           <w:rPr>
                             <w:sz w:val="20"/>
                             <w:szCs w:val="20"/>
                           </w:rPr>
-                          <w:t>-</w:t>
+                          <w:t>percentage of jobless families</w:t>
                         </w:r>
                         <w:r>
                           <w:rPr>
                             <w:sz w:val="20"/>
                             <w:szCs w:val="20"/>
                           </w:rPr>
-                          <w:t xml:space="preserve">attendance for </w:t>
+                          <w:t xml:space="preserve"> for Victoria</w:t>
                         </w:r>
-                        <w:proofErr w:type="gramStart"/>
-                        <w:r>
-                          <w:rPr>
-                            <w:sz w:val="20"/>
-                            <w:szCs w:val="20"/>
-                          </w:rPr>
-                          <w:t>Victoria</w:t>
-                        </w:r>
-                        <w:proofErr w:type="gramEnd"/>
                       </w:p>
                       <w:p>
                         <w:pPr>
@@ -2089,23 +1871,7 @@
           <w:b/>
           <w:bCs/>
         </w:rPr>
-        <w:t xml:space="preserve">AEDC Survey and Where </w:t>
-      </w:r>
-      <w:proofErr w:type="gramStart"/>
-      <w:r>
-        <w:rPr>
-          <w:b/>
-          <w:bCs/>
-        </w:rPr>
-        <w:t>North Western</w:t>
-      </w:r>
-      <w:proofErr w:type="gramEnd"/>
-      <w:r>
-        <w:rPr>
-          <w:b/>
-          <w:bCs/>
-        </w:rPr>
-        <w:t xml:space="preserve"> Melbourne Stands</w:t>
+        <w:t>AEDC Survey and Where North Western Melbourne Stands</w:t>
       </w:r>
     </w:p>
     <w:p>
@@ -2291,7 +2057,7 @@
         <mc:AlternateContent>
           <mc:Choice Requires="wpg">
             <w:drawing>
-              <wp:anchor distT="0" distB="0" distL="114300" distR="114300" simplePos="0" relativeHeight="251682816" behindDoc="0" locked="0" layoutInCell="1" allowOverlap="1" wp14:anchorId="6C997B3D" wp14:editId="454EC24B">
+              <wp:anchor distT="0" distB="0" distL="114300" distR="114300" simplePos="0" relativeHeight="251682816" behindDoc="0" locked="0" layoutInCell="1" allowOverlap="1" wp14:anchorId="6C997B3D" wp14:editId="3687AEC6">
                 <wp:simplePos x="0" y="0"/>
                 <wp:positionH relativeFrom="margin">
                   <wp:posOffset>-80467</wp:posOffset>
@@ -2468,27 +2234,7 @@
                                   <w:sz w:val="20"/>
                                   <w:szCs w:val="20"/>
                                 </w:rPr>
-                                <w:t xml:space="preserve">Figure 5: AEDC Data Summarised by LGA and </w:t>
-                              </w:r>
-                              <w:proofErr w:type="gramStart"/>
-                              <w:r>
-                                <w:rPr>
-                                  <w:b/>
-                                  <w:bCs/>
-                                  <w:sz w:val="20"/>
-                                  <w:szCs w:val="20"/>
-                                </w:rPr>
-                                <w:t>North Western</w:t>
-                              </w:r>
-                              <w:proofErr w:type="gramEnd"/>
-                              <w:r>
-                                <w:rPr>
-                                  <w:b/>
-                                  <w:bCs/>
-                                  <w:sz w:val="20"/>
-                                  <w:szCs w:val="20"/>
-                                </w:rPr>
-                                <w:t xml:space="preserve"> Melbourne Overall</w:t>
+                                <w:t>Figure 5: AEDC Data Summarised by LGA and North Western Melbourne Overall</w:t>
                               </w:r>
                             </w:p>
                           </w:txbxContent>
@@ -2532,27 +2278,7 @@
                             <w:sz w:val="20"/>
                             <w:szCs w:val="20"/>
                           </w:rPr>
-                          <w:t xml:space="preserve">Figure 5: AEDC Data Summarised by LGA and </w:t>
-                        </w:r>
-                        <w:proofErr w:type="gramStart"/>
-                        <w:r>
-                          <w:rPr>
-                            <w:b/>
-                            <w:bCs/>
-                            <w:sz w:val="20"/>
-                            <w:szCs w:val="20"/>
-                          </w:rPr>
-                          <w:t>North Western</w:t>
-                        </w:r>
-                        <w:proofErr w:type="gramEnd"/>
-                        <w:r>
-                          <w:rPr>
-                            <w:b/>
-                            <w:bCs/>
-                            <w:sz w:val="20"/>
-                            <w:szCs w:val="20"/>
-                          </w:rPr>
-                          <w:t xml:space="preserve"> Melbourne Overall</w:t>
+                          <w:t>Figure 5: AEDC Data Summarised by LGA and North Western Melbourne Overall</w:t>
                         </w:r>
                       </w:p>
                     </w:txbxContent>
@@ -2568,15 +2294,7 @@
         <w:t>The AEDC is a survey conducted in the first year of school to assess their development in both physical and psychological domains.</w:t>
       </w:r>
       <w:r>
-        <w:t xml:space="preserve"> Most of the children within </w:t>
-      </w:r>
-      <w:proofErr w:type="gramStart"/>
-      <w:r>
-        <w:t>North Western</w:t>
-      </w:r>
-      <w:proofErr w:type="gramEnd"/>
-      <w:r>
-        <w:t xml:space="preserve"> Melbourne are on track with 21.8% children developmentally vulnerable in one or more domains and 11.1% in two or more domains</w:t>
+        <w:t xml:space="preserve"> Most of the children within North Western Melbourne are on track with 21.8% children developmentally vulnerable in one or more domains and 11.1% in two or more domains</w:t>
       </w:r>
       <w:r>
         <w:t xml:space="preserve">, with the social and communication domains being the highest categories </w:t>
@@ -2601,21 +2319,7 @@
         <w:t xml:space="preserve">b </w:t>
       </w:r>
       <w:r>
-        <w:t xml:space="preserve">once again shows that </w:t>
-      </w:r>
-      <w:proofErr w:type="spellStart"/>
-      <w:r>
-        <w:t>Brimbank</w:t>
-      </w:r>
-      <w:proofErr w:type="spellEnd"/>
-      <w:r>
-        <w:t xml:space="preserve">, </w:t>
-      </w:r>
-      <w:r>
-        <w:t>Wyndham</w:t>
-      </w:r>
-      <w:r>
-        <w:t xml:space="preserve"> and Hume have the most children with at least one at risk category and these areas should be targeted for improvement.</w:t>
+        <w:t>once again shows that Brimbank, Wyndham and Hume have the most children with at least one at risk category and these areas should be targeted for improvement.</w:t>
       </w:r>
     </w:p>
     <w:p>
@@ -2644,15 +2348,7 @@
         <w:spacing w:after="0"/>
       </w:pPr>
       <w:r>
-        <w:t xml:space="preserve">Overall, the percentage of vulnerable children in </w:t>
-      </w:r>
-      <w:proofErr w:type="gramStart"/>
-      <w:r>
-        <w:t>North Western</w:t>
-      </w:r>
-      <w:proofErr w:type="gramEnd"/>
-      <w:r>
-        <w:t xml:space="preserve"> Melbourne do not differ greatly to the state or national rate and most of the children are on track. </w:t>
+        <w:t xml:space="preserve">Overall, the percentage of vulnerable children in North Western Melbourne do not differ greatly to the state or national rate and most of the children are on track. </w:t>
       </w:r>
     </w:p>
     <w:p>
@@ -2677,23 +2373,13 @@
         <w:spacing w:after="0"/>
       </w:pPr>
       <w:r>
-        <w:t xml:space="preserve">Childhood development is not a simple equation, but many studies have a identified a few key factors that may affect it, starting in the antenatal period before the child is even born. The mother must ensure that she takes adequate care during pregnancy and attend antenatal care sessions to avoid jeopardising the child’s future development. Non- attendance of antenatal care puts the child at risk of physical growth abnormalities and in the worst cases maternal or child mortality. This is a major area of concern in </w:t>
-      </w:r>
-      <w:proofErr w:type="gramStart"/>
-      <w:r>
-        <w:t>North Western</w:t>
-      </w:r>
-      <w:proofErr w:type="gramEnd"/>
-      <w:r>
-        <w:t xml:space="preserve"> Melbourne as around 70% of mothers do not attend antennal care, especially in Wyndham, Melton and </w:t>
-      </w:r>
-      <w:proofErr w:type="spellStart"/>
-      <w:r>
-        <w:t>Brimbank</w:t>
-      </w:r>
-      <w:proofErr w:type="spellEnd"/>
-      <w:r>
-        <w:t xml:space="preserve"> LGAs. More effort and resources need to be allocated in properly promoting and incentivising attending these care sessions </w:t>
+        <w:t xml:space="preserve">Childhood development is not a simple equation, but many studies have a identified a few key factors that may affect it, starting in the antenatal period before the child is even born. The mother must ensure that she takes adequate care during pregnancy and attend antenatal care sessions to </w:t>
+      </w:r>
+      <w:r>
+        <w:t>lower the risk of stunted</w:t>
+      </w:r>
+      <w:r>
+        <w:t xml:space="preserve"> development. Non- attendance of antenatal care puts the child at risk of physical growth abnormalities and in the worst cases maternal or child mortality. This is a major area of concern in North Western Melbourne as around 70% of mothers do not attend antennal care, especially in Wyndham, Melton and Brimbank LGAs. More effort and resources need to be allocated in properly promoting and incentivising attending these care sessions </w:t>
       </w:r>
       <w:r>
         <w:t>to ensure healthy development of the child postnatally.</w:t>
@@ -2712,15 +2398,7 @@
         <w:t>A child’s environment also plays a major role in their development, especially the adequacy of space and privacy within their own home. 11% of children are living in crowded dwellings and that rate goes up to 19% in single parent households, which can not only disrupt their ability to learn skills at home, but also put them at risk of other health issues stemming from high density living. This is compounded by the high jobless family rate in the community, which can further lead to cognitive and social issues later in life.</w:t>
       </w:r>
       <w:r>
-        <w:t xml:space="preserve"> The AEDC data also suggests that social and communication skills are potentially </w:t>
-      </w:r>
-      <w:proofErr w:type="gramStart"/>
-      <w:r>
-        <w:t>high risk</w:t>
-      </w:r>
-      <w:proofErr w:type="gramEnd"/>
-      <w:r>
-        <w:t xml:space="preserve"> domains within this PHN, suggesting that community based activities to promote social interaction between children in each LGA may alleviate some strain in this domain.</w:t>
+        <w:t xml:space="preserve"> The AEDC data also suggests that social and communication skills are potentially high risk domains within this PHN, suggesting that community based activities to promote social interaction between children in each LGA may alleviate some strain in this domain.</w:t>
       </w:r>
     </w:p>
     <w:p>
@@ -2745,29 +2423,13 @@
         <w:t xml:space="preserve"> reported,</w:t>
       </w:r>
       <w:r>
-        <w:t xml:space="preserve"> </w:t>
-      </w:r>
-      <w:proofErr w:type="gramStart"/>
-      <w:r>
-        <w:t>North Western</w:t>
-      </w:r>
-      <w:proofErr w:type="gramEnd"/>
-      <w:r>
-        <w:t xml:space="preserve"> Melbourne is on par or slightly </w:t>
+        <w:t xml:space="preserve"> North Western Melbourne is on par or slightly </w:t>
       </w:r>
       <w:r>
         <w:t>disadvantaged when compared to t</w:t>
       </w:r>
       <w:r>
-        <w:t xml:space="preserve">he rest of Victoria, with the major concern lying in the high non-attendance rate to antenatal care. </w:t>
-      </w:r>
-      <w:proofErr w:type="gramStart"/>
-      <w:r>
-        <w:t>North Western</w:t>
-      </w:r>
-      <w:proofErr w:type="gramEnd"/>
-      <w:r>
-        <w:t xml:space="preserve"> Melbourne should continue to invest in community programs and public housing projects to provide both an adequate home environment and build a foundation for children to have the best chance of healthy development.</w:t>
+        <w:t>he rest of Victoria, with the major concern lying in the high non-attendance rate to antenatal care. North Western Melbourne should continue to invest in community programs and public housing projects to provide both an adequate home environment and build a foundation for children to have the best chance of healthy development.</w:t>
       </w:r>
       <w:r>
         <w:t xml:space="preserve"> Investing in preventative health not only lowers the risk of developing chronic illnesses later in life, such as </w:t>
@@ -3006,23 +2668,7 @@
         <w:spacing w:after="0"/>
       </w:pPr>
       <w:r>
-        <w:t xml:space="preserve">Rosa CQ, Silveira DS, Costa JS. Factors associated with lack of prenatal care in a large municipality. </w:t>
-      </w:r>
-      <w:proofErr w:type="spellStart"/>
-      <w:r>
-        <w:t>Revista</w:t>
-      </w:r>
-      <w:proofErr w:type="spellEnd"/>
-      <w:r>
-        <w:t xml:space="preserve"> de Saúde </w:t>
-      </w:r>
-      <w:proofErr w:type="spellStart"/>
-      <w:r>
-        <w:t>Pública</w:t>
-      </w:r>
-      <w:proofErr w:type="spellEnd"/>
-      <w:r>
-        <w:t xml:space="preserve">. 2014;48(6):977–84. doi:10.1590/s0034-8910.2014048005283 </w:t>
+        <w:t xml:space="preserve">Rosa CQ, Silveira DS, Costa JS. Factors associated with lack of prenatal care in a large municipality. Revista de Saúde Pública. 2014;48(6):977–84. doi:10.1590/s0034-8910.2014048005283 </w:t>
       </w:r>
     </w:p>
     <w:p>
@@ -3034,21 +2680,8 @@
         </w:numPr>
         <w:spacing w:after="0"/>
       </w:pPr>
-      <w:proofErr w:type="spellStart"/>
-      <w:r>
-        <w:t>Likhar</w:t>
-      </w:r>
-      <w:proofErr w:type="spellEnd"/>
-      <w:r>
-        <w:t xml:space="preserve"> A, Baghel P, Patil M. Early childhood development and social determinants. </w:t>
-      </w:r>
-      <w:proofErr w:type="spellStart"/>
-      <w:r>
-        <w:t>Cureus</w:t>
-      </w:r>
-      <w:proofErr w:type="spellEnd"/>
-      <w:r>
-        <w:t xml:space="preserve"> [Internet]. 2022 Sept 23 [cited 2024 Jan 12]; Available from: https://www.ncbi.nlm.nih.gov/pmc/articles/PMC9596089/ doi:10.7759/cureus.29500</w:t>
+      <w:r>
+        <w:t>Likhar A, Baghel P, Patil M. Early childhood development and social determinants. Cureus [Internet]. 2022 Sept 23 [cited 2024 Jan 12]; Available from: https://www.ncbi.nlm.nih.gov/pmc/articles/PMC9596089/ doi:10.7759/cureus.29500</w:t>
       </w:r>
     </w:p>
     <w:p>
@@ -3134,15 +2767,7 @@
         <w:spacing w:after="0"/>
       </w:pPr>
       <w:r>
-        <w:t xml:space="preserve">Solari CD, Mare RD. Housing crowding effects on children’s wellbeing. Social Science Research. 2011 Oct 15;41(2):464–76. </w:t>
-      </w:r>
-      <w:proofErr w:type="gramStart"/>
-      <w:r>
-        <w:t>doi:10.1016/j.ssresearch</w:t>
-      </w:r>
-      <w:proofErr w:type="gramEnd"/>
-      <w:r>
-        <w:t>.2011.09.012</w:t>
+        <w:t>Solari CD, Mare RD. Housing crowding effects on children’s wellbeing. Social Science Research. 2011 Oct 15;41(2):464–76. doi:10.1016/j.ssresearch.2011.09.012</w:t>
       </w:r>
     </w:p>
     <w:p>
@@ -3176,23 +2801,7 @@
         <w:spacing w:after="0"/>
       </w:pPr>
       <w:r>
-        <w:t xml:space="preserve">1. Berger LM, Paxson C, Waldfogel J. </w:t>
-      </w:r>
-      <w:proofErr w:type="gramStart"/>
-      <w:r>
-        <w:t>Income</w:t>
-      </w:r>
-      <w:proofErr w:type="gramEnd"/>
-      <w:r>
-        <w:t xml:space="preserve"> and child development. Children and Youth Services Review. 2009 Sept 1;31(9):978–89. </w:t>
-      </w:r>
-      <w:proofErr w:type="gramStart"/>
-      <w:r>
-        <w:t>doi:10.1016/j.childyouth</w:t>
-      </w:r>
-      <w:proofErr w:type="gramEnd"/>
-      <w:r>
-        <w:t>.2009.04.013</w:t>
+        <w:t>1. Berger LM, Paxson C, Waldfogel J. Income and child development. Children and Youth Services Review. 2009 Sept 1;31(9):978–89. doi:10.1016/j.childyouth.2009.04.013</w:t>
       </w:r>
     </w:p>
     <w:p>
@@ -3239,15 +2848,7 @@
         <w:spacing w:after="0"/>
       </w:pPr>
       <w:r>
-        <w:t xml:space="preserve">Wang F, Wang J-D. Investing preventive care and economic development in ageing societies: Empirical </w:t>
-      </w:r>
-      <w:proofErr w:type="gramStart"/>
-      <w:r>
-        <w:t>evidences</w:t>
-      </w:r>
-      <w:proofErr w:type="gramEnd"/>
-      <w:r>
-        <w:t xml:space="preserve"> from OECD countries. Health Economics Review. 2021;11(1). doi:10.1186/s13561-021-00321-3</w:t>
+        <w:t>Wang F, Wang J-D. Investing preventive care and economic development in ageing societies: Empirical evidences from OECD countries. Health Economics Review. 2021;11(1). doi:10.1186/s13561-021-00321-3</w:t>
       </w:r>
     </w:p>
     <w:p>
@@ -3307,15 +2908,7 @@
         <w:t>The data was analysed using python 3.10</w:t>
       </w:r>
       <w:r>
-        <w:t xml:space="preserve"> and </w:t>
-      </w:r>
-      <w:proofErr w:type="spellStart"/>
-      <w:r>
-        <w:t>Jyupter</w:t>
-      </w:r>
-      <w:proofErr w:type="spellEnd"/>
-      <w:r>
-        <w:t xml:space="preserve"> notebook</w:t>
+        <w:t xml:space="preserve"> and Jyupter notebook</w:t>
       </w:r>
       <w:r>
         <w:t>.</w:t>

</xml_diff>